<commit_message>
add answers for Google docs question
</commit_message>
<xml_diff>
--- a/HW-Spring2020/402 HW 1.docx
+++ b/HW-Spring2020/402 HW 1.docx
@@ -147,9 +147,8 @@
           <w:bCs/>
           <w:color w:val="000000"/>
         </w:rPr>
-        <w:t xml:space="preserve">Requirements </w:t>
-      </w:r>
-      <w:proofErr w:type="gramStart"/>
+        <w:t>Requirements gathering</w:t>
+      </w:r>
       <w:r>
         <w:rPr>
           <w:rFonts w:ascii="Arial" w:eastAsia="Times New Roman" w:hAnsi="Arial" w:cs="Arial"/>
@@ -157,8 +156,27 @@
           <w:bCs/>
           <w:color w:val="000000"/>
         </w:rPr>
-        <w:t>gathering</w:t>
-      </w:r>
+        <w:t>:</w:t>
+      </w:r>
+      <w:r>
+        <w:rPr>
+          <w:rFonts w:ascii="Arial" w:eastAsia="Times New Roman" w:hAnsi="Arial" w:cs="Arial"/>
+          <w:color w:val="000000"/>
+        </w:rPr>
+        <w:t xml:space="preserve"> learn the customer’s wants and needs</w:t>
+      </w:r>
+    </w:p>
+    <w:p>
+      <w:pPr>
+        <w:pStyle w:val="ListParagraph"/>
+        <w:numPr>
+          <w:ilvl w:val="0"/>
+          <w:numId w:val="6"/>
+        </w:numPr>
+        <w:rPr>
+          <w:rFonts w:ascii="Times New Roman" w:eastAsia="Times New Roman" w:hAnsi="Times New Roman" w:cs="Times New Roman"/>
+        </w:rPr>
+      </w:pPr>
       <w:r>
         <w:rPr>
           <w:rFonts w:ascii="Arial" w:eastAsia="Times New Roman" w:hAnsi="Arial" w:cs="Arial"/>
@@ -166,28 +184,8 @@
           <w:bCs/>
           <w:color w:val="000000"/>
         </w:rPr>
-        <w:t>:</w:t>
-      </w:r>
-      <w:proofErr w:type="gramEnd"/>
-      <w:r>
-        <w:rPr>
-          <w:rFonts w:ascii="Arial" w:eastAsia="Times New Roman" w:hAnsi="Arial" w:cs="Arial"/>
-          <w:color w:val="000000"/>
-        </w:rPr>
-        <w:t xml:space="preserve"> learn the customer’s wants and needs</w:t>
-      </w:r>
-    </w:p>
-    <w:p>
-      <w:pPr>
-        <w:pStyle w:val="ListParagraph"/>
-        <w:numPr>
-          <w:ilvl w:val="0"/>
-          <w:numId w:val="6"/>
-        </w:numPr>
-        <w:rPr>
-          <w:rFonts w:ascii="Times New Roman" w:eastAsia="Times New Roman" w:hAnsi="Times New Roman" w:cs="Times New Roman"/>
-        </w:rPr>
-      </w:pPr>
+        <w:t>High-level design</w:t>
+      </w:r>
       <w:r>
         <w:rPr>
           <w:rFonts w:ascii="Arial" w:eastAsia="Times New Roman" w:hAnsi="Arial" w:cs="Arial"/>
@@ -195,8 +193,34 @@
           <w:bCs/>
           <w:color w:val="000000"/>
         </w:rPr>
-        <w:t>High-level design</w:t>
-      </w:r>
+        <w:t>:</w:t>
+      </w:r>
+      <w:r>
+        <w:rPr>
+          <w:rFonts w:ascii="Arial" w:eastAsia="Times New Roman" w:hAnsi="Arial" w:cs="Arial"/>
+          <w:color w:val="000000"/>
+        </w:rPr>
+        <w:t xml:space="preserve"> </w:t>
+      </w:r>
+      <w:r>
+        <w:rPr>
+          <w:rFonts w:ascii="Arial" w:eastAsia="Times New Roman" w:hAnsi="Arial" w:cs="Arial"/>
+          <w:color w:val="000000"/>
+        </w:rPr>
+        <w:t>describe the major pieces of the application and how they interact</w:t>
+      </w:r>
+    </w:p>
+    <w:p>
+      <w:pPr>
+        <w:pStyle w:val="ListParagraph"/>
+        <w:numPr>
+          <w:ilvl w:val="0"/>
+          <w:numId w:val="6"/>
+        </w:numPr>
+        <w:rPr>
+          <w:rFonts w:ascii="Times New Roman" w:eastAsia="Times New Roman" w:hAnsi="Times New Roman" w:cs="Times New Roman"/>
+        </w:rPr>
+      </w:pPr>
       <w:r>
         <w:rPr>
           <w:rFonts w:ascii="Arial" w:eastAsia="Times New Roman" w:hAnsi="Arial" w:cs="Arial"/>
@@ -204,34 +228,8 @@
           <w:bCs/>
           <w:color w:val="000000"/>
         </w:rPr>
-        <w:t>:</w:t>
-      </w:r>
-      <w:r>
-        <w:rPr>
-          <w:rFonts w:ascii="Arial" w:eastAsia="Times New Roman" w:hAnsi="Arial" w:cs="Arial"/>
-          <w:color w:val="000000"/>
-        </w:rPr>
-        <w:t xml:space="preserve"> </w:t>
-      </w:r>
-      <w:r>
-        <w:rPr>
-          <w:rFonts w:ascii="Arial" w:eastAsia="Times New Roman" w:hAnsi="Arial" w:cs="Arial"/>
-          <w:color w:val="000000"/>
-        </w:rPr>
-        <w:t>describe the major pieces of the application and how they interact</w:t>
-      </w:r>
-    </w:p>
-    <w:p>
-      <w:pPr>
-        <w:pStyle w:val="ListParagraph"/>
-        <w:numPr>
-          <w:ilvl w:val="0"/>
-          <w:numId w:val="6"/>
-        </w:numPr>
-        <w:rPr>
-          <w:rFonts w:ascii="Times New Roman" w:eastAsia="Times New Roman" w:hAnsi="Times New Roman" w:cs="Times New Roman"/>
-        </w:rPr>
-      </w:pPr>
+        <w:t>Low-level design</w:t>
+      </w:r>
       <w:r>
         <w:rPr>
           <w:rFonts w:ascii="Arial" w:eastAsia="Times New Roman" w:hAnsi="Arial" w:cs="Arial"/>
@@ -239,8 +237,27 @@
           <w:bCs/>
           <w:color w:val="000000"/>
         </w:rPr>
-        <w:t>Low-level design</w:t>
-      </w:r>
+        <w:t>:</w:t>
+      </w:r>
+      <w:r>
+        <w:rPr>
+          <w:rFonts w:ascii="Arial" w:eastAsia="Times New Roman" w:hAnsi="Arial" w:cs="Arial"/>
+          <w:color w:val="000000"/>
+        </w:rPr>
+        <w:t xml:space="preserve"> provide more detail about how to build the pieces of the application so that the programmers can actually implement them</w:t>
+      </w:r>
+    </w:p>
+    <w:p>
+      <w:pPr>
+        <w:pStyle w:val="ListParagraph"/>
+        <w:numPr>
+          <w:ilvl w:val="0"/>
+          <w:numId w:val="6"/>
+        </w:numPr>
+        <w:rPr>
+          <w:rFonts w:ascii="Times New Roman" w:eastAsia="Times New Roman" w:hAnsi="Times New Roman" w:cs="Times New Roman"/>
+        </w:rPr>
+      </w:pPr>
       <w:r>
         <w:rPr>
           <w:rFonts w:ascii="Arial" w:eastAsia="Times New Roman" w:hAnsi="Arial" w:cs="Arial"/>
@@ -248,43 +265,8 @@
           <w:bCs/>
           <w:color w:val="000000"/>
         </w:rPr>
-        <w:t>:</w:t>
-      </w:r>
-      <w:r>
-        <w:rPr>
-          <w:rFonts w:ascii="Arial" w:eastAsia="Times New Roman" w:hAnsi="Arial" w:cs="Arial"/>
-          <w:color w:val="000000"/>
-        </w:rPr>
-        <w:t xml:space="preserve"> provide more detail about how to build the pieces of the application so that the programmers can </w:t>
-      </w:r>
-      <w:proofErr w:type="gramStart"/>
-      <w:r>
-        <w:rPr>
-          <w:rFonts w:ascii="Arial" w:eastAsia="Times New Roman" w:hAnsi="Arial" w:cs="Arial"/>
-          <w:color w:val="000000"/>
-        </w:rPr>
-        <w:t>actually implement</w:t>
-      </w:r>
-      <w:proofErr w:type="gramEnd"/>
-      <w:r>
-        <w:rPr>
-          <w:rFonts w:ascii="Arial" w:eastAsia="Times New Roman" w:hAnsi="Arial" w:cs="Arial"/>
-          <w:color w:val="000000"/>
-        </w:rPr>
-        <w:t xml:space="preserve"> them</w:t>
-      </w:r>
-    </w:p>
-    <w:p>
-      <w:pPr>
-        <w:pStyle w:val="ListParagraph"/>
-        <w:numPr>
-          <w:ilvl w:val="0"/>
-          <w:numId w:val="6"/>
-        </w:numPr>
-        <w:rPr>
-          <w:rFonts w:ascii="Times New Roman" w:eastAsia="Times New Roman" w:hAnsi="Times New Roman" w:cs="Times New Roman"/>
-        </w:rPr>
-      </w:pPr>
+        <w:t>Development</w:t>
+      </w:r>
       <w:r>
         <w:rPr>
           <w:rFonts w:ascii="Arial" w:eastAsia="Times New Roman" w:hAnsi="Arial" w:cs="Arial"/>
@@ -292,8 +274,34 @@
           <w:bCs/>
           <w:color w:val="000000"/>
         </w:rPr>
-        <w:t>Development</w:t>
-      </w:r>
+        <w:t>:</w:t>
+      </w:r>
+      <w:r>
+        <w:rPr>
+          <w:rFonts w:ascii="Arial" w:eastAsia="Times New Roman" w:hAnsi="Arial" w:cs="Arial"/>
+          <w:color w:val="000000"/>
+        </w:rPr>
+        <w:t xml:space="preserve"> </w:t>
+      </w:r>
+      <w:r>
+        <w:rPr>
+          <w:rFonts w:ascii="Arial" w:eastAsia="Times New Roman" w:hAnsi="Arial" w:cs="Arial"/>
+          <w:color w:val="000000"/>
+        </w:rPr>
+        <w:t>write code to implement application</w:t>
+      </w:r>
+    </w:p>
+    <w:p>
+      <w:pPr>
+        <w:pStyle w:val="ListParagraph"/>
+        <w:numPr>
+          <w:ilvl w:val="0"/>
+          <w:numId w:val="6"/>
+        </w:numPr>
+        <w:rPr>
+          <w:rFonts w:ascii="Times New Roman" w:eastAsia="Times New Roman" w:hAnsi="Times New Roman" w:cs="Times New Roman"/>
+        </w:rPr>
+      </w:pPr>
       <w:r>
         <w:rPr>
           <w:rFonts w:ascii="Arial" w:eastAsia="Times New Roman" w:hAnsi="Arial" w:cs="Arial"/>
@@ -301,34 +309,8 @@
           <w:bCs/>
           <w:color w:val="000000"/>
         </w:rPr>
-        <w:t>:</w:t>
-      </w:r>
-      <w:r>
-        <w:rPr>
-          <w:rFonts w:ascii="Arial" w:eastAsia="Times New Roman" w:hAnsi="Arial" w:cs="Arial"/>
-          <w:color w:val="000000"/>
-        </w:rPr>
-        <w:t xml:space="preserve"> </w:t>
-      </w:r>
-      <w:r>
-        <w:rPr>
-          <w:rFonts w:ascii="Arial" w:eastAsia="Times New Roman" w:hAnsi="Arial" w:cs="Arial"/>
-          <w:color w:val="000000"/>
-        </w:rPr>
-        <w:t>write code to implement application</w:t>
-      </w:r>
-    </w:p>
-    <w:p>
-      <w:pPr>
-        <w:pStyle w:val="ListParagraph"/>
-        <w:numPr>
-          <w:ilvl w:val="0"/>
-          <w:numId w:val="6"/>
-        </w:numPr>
-        <w:rPr>
-          <w:rFonts w:ascii="Times New Roman" w:eastAsia="Times New Roman" w:hAnsi="Times New Roman" w:cs="Times New Roman"/>
-        </w:rPr>
-      </w:pPr>
+        <w:t>Testing</w:t>
+      </w:r>
       <w:r>
         <w:rPr>
           <w:rFonts w:ascii="Arial" w:eastAsia="Times New Roman" w:hAnsi="Arial" w:cs="Arial"/>
@@ -336,8 +318,34 @@
           <w:bCs/>
           <w:color w:val="000000"/>
         </w:rPr>
-        <w:t>Testing</w:t>
-      </w:r>
+        <w:t>:</w:t>
+      </w:r>
+      <w:r>
+        <w:rPr>
+          <w:rFonts w:ascii="Arial" w:eastAsia="Times New Roman" w:hAnsi="Arial" w:cs="Arial"/>
+          <w:color w:val="000000"/>
+        </w:rPr>
+        <w:t xml:space="preserve"> </w:t>
+      </w:r>
+      <w:r>
+        <w:rPr>
+          <w:rFonts w:ascii="Arial" w:eastAsia="Times New Roman" w:hAnsi="Arial" w:cs="Arial"/>
+          <w:color w:val="000000"/>
+        </w:rPr>
+        <w:t>use app under different circumstances to try and detect bugs or flaws</w:t>
+      </w:r>
+    </w:p>
+    <w:p>
+      <w:pPr>
+        <w:pStyle w:val="ListParagraph"/>
+        <w:numPr>
+          <w:ilvl w:val="0"/>
+          <w:numId w:val="6"/>
+        </w:numPr>
+        <w:rPr>
+          <w:rFonts w:ascii="Times New Roman" w:eastAsia="Times New Roman" w:hAnsi="Times New Roman" w:cs="Times New Roman"/>
+        </w:rPr>
+      </w:pPr>
       <w:r>
         <w:rPr>
           <w:rFonts w:ascii="Arial" w:eastAsia="Times New Roman" w:hAnsi="Arial" w:cs="Arial"/>
@@ -345,34 +353,8 @@
           <w:bCs/>
           <w:color w:val="000000"/>
         </w:rPr>
-        <w:t>:</w:t>
-      </w:r>
-      <w:r>
-        <w:rPr>
-          <w:rFonts w:ascii="Arial" w:eastAsia="Times New Roman" w:hAnsi="Arial" w:cs="Arial"/>
-          <w:color w:val="000000"/>
-        </w:rPr>
-        <w:t xml:space="preserve"> </w:t>
-      </w:r>
-      <w:r>
-        <w:rPr>
-          <w:rFonts w:ascii="Arial" w:eastAsia="Times New Roman" w:hAnsi="Arial" w:cs="Arial"/>
-          <w:color w:val="000000"/>
-        </w:rPr>
-        <w:t>use app under different circumstances to try and detect bugs or flaws</w:t>
-      </w:r>
-    </w:p>
-    <w:p>
-      <w:pPr>
-        <w:pStyle w:val="ListParagraph"/>
-        <w:numPr>
-          <w:ilvl w:val="0"/>
-          <w:numId w:val="6"/>
-        </w:numPr>
-        <w:rPr>
-          <w:rFonts w:ascii="Times New Roman" w:eastAsia="Times New Roman" w:hAnsi="Times New Roman" w:cs="Times New Roman"/>
-        </w:rPr>
-      </w:pPr>
+        <w:t>Deployment</w:t>
+      </w:r>
       <w:r>
         <w:rPr>
           <w:rFonts w:ascii="Arial" w:eastAsia="Times New Roman" w:hAnsi="Arial" w:cs="Arial"/>
@@ -380,8 +362,27 @@
           <w:bCs/>
           <w:color w:val="000000"/>
         </w:rPr>
-        <w:t>Deployment</w:t>
-      </w:r>
+        <w:t xml:space="preserve">: </w:t>
+      </w:r>
+      <w:r>
+        <w:rPr>
+          <w:rFonts w:ascii="Arial" w:eastAsia="Times New Roman" w:hAnsi="Arial" w:cs="Arial"/>
+          <w:color w:val="000000"/>
+        </w:rPr>
+        <w:t>roll out applications to users</w:t>
+      </w:r>
+    </w:p>
+    <w:p>
+      <w:pPr>
+        <w:pStyle w:val="ListParagraph"/>
+        <w:numPr>
+          <w:ilvl w:val="0"/>
+          <w:numId w:val="6"/>
+        </w:numPr>
+        <w:rPr>
+          <w:rFonts w:ascii="Times New Roman" w:eastAsia="Times New Roman" w:hAnsi="Times New Roman" w:cs="Times New Roman"/>
+        </w:rPr>
+      </w:pPr>
       <w:r>
         <w:rPr>
           <w:rFonts w:ascii="Arial" w:eastAsia="Times New Roman" w:hAnsi="Arial" w:cs="Arial"/>
@@ -389,27 +390,8 @@
           <w:bCs/>
           <w:color w:val="000000"/>
         </w:rPr>
-        <w:t xml:space="preserve">: </w:t>
-      </w:r>
-      <w:r>
-        <w:rPr>
-          <w:rFonts w:ascii="Arial" w:eastAsia="Times New Roman" w:hAnsi="Arial" w:cs="Arial"/>
-          <w:color w:val="000000"/>
-        </w:rPr>
-        <w:t>roll out applications to users</w:t>
-      </w:r>
-    </w:p>
-    <w:p>
-      <w:pPr>
-        <w:pStyle w:val="ListParagraph"/>
-        <w:numPr>
-          <w:ilvl w:val="0"/>
-          <w:numId w:val="6"/>
-        </w:numPr>
-        <w:rPr>
-          <w:rFonts w:ascii="Times New Roman" w:eastAsia="Times New Roman" w:hAnsi="Times New Roman" w:cs="Times New Roman"/>
-        </w:rPr>
-      </w:pPr>
+        <w:t>Maintenance</w:t>
+      </w:r>
       <w:r>
         <w:rPr>
           <w:rFonts w:ascii="Arial" w:eastAsia="Times New Roman" w:hAnsi="Arial" w:cs="Arial"/>
@@ -417,8 +399,28 @@
           <w:bCs/>
           <w:color w:val="000000"/>
         </w:rPr>
-        <w:t>Maintenance</w:t>
-      </w:r>
+        <w:t>:</w:t>
+      </w:r>
+      <w:r>
+        <w:rPr>
+          <w:rFonts w:ascii="Arial" w:eastAsia="Times New Roman" w:hAnsi="Arial" w:cs="Arial"/>
+          <w:color w:val="000000"/>
+        </w:rPr>
+        <w:t xml:space="preserve"> implement any bug fixes, addition, future versions to the program</w:t>
+      </w:r>
+    </w:p>
+    <w:p>
+      <w:pPr>
+        <w:pStyle w:val="ListParagraph"/>
+        <w:numPr>
+          <w:ilvl w:val="0"/>
+          <w:numId w:val="6"/>
+        </w:numPr>
+        <w:rPr>
+          <w:rFonts w:ascii="Arial" w:hAnsi="Arial" w:cs="Arial"/>
+          <w:u w:val="single"/>
+        </w:rPr>
+      </w:pPr>
       <w:r>
         <w:rPr>
           <w:rFonts w:ascii="Arial" w:eastAsia="Times New Roman" w:hAnsi="Arial" w:cs="Arial"/>
@@ -426,28 +428,8 @@
           <w:bCs/>
           <w:color w:val="000000"/>
         </w:rPr>
-        <w:t>:</w:t>
-      </w:r>
-      <w:r>
-        <w:rPr>
-          <w:rFonts w:ascii="Arial" w:eastAsia="Times New Roman" w:hAnsi="Arial" w:cs="Arial"/>
-          <w:color w:val="000000"/>
-        </w:rPr>
-        <w:t xml:space="preserve"> implement any bug fixes, addition, future versions to the program</w:t>
-      </w:r>
-    </w:p>
-    <w:p>
-      <w:pPr>
-        <w:pStyle w:val="ListParagraph"/>
-        <w:numPr>
-          <w:ilvl w:val="0"/>
-          <w:numId w:val="6"/>
-        </w:numPr>
-        <w:rPr>
-          <w:rFonts w:ascii="Arial" w:hAnsi="Arial" w:cs="Arial"/>
-          <w:u w:val="single"/>
-        </w:rPr>
-      </w:pPr>
+        <w:t>Wrap-up</w:t>
+      </w:r>
       <w:r>
         <w:rPr>
           <w:rFonts w:ascii="Arial" w:eastAsia="Times New Roman" w:hAnsi="Arial" w:cs="Arial"/>
@@ -455,38 +437,107 @@
           <w:bCs/>
           <w:color w:val="000000"/>
         </w:rPr>
-        <w:t>Wrap-up</w:t>
+        <w:t>:</w:t>
       </w:r>
       <w:r>
         <w:rPr>
           <w:rFonts w:ascii="Arial" w:eastAsia="Times New Roman" w:hAnsi="Arial" w:cs="Arial"/>
-          <w:b/>
-          <w:bCs/>
-          <w:color w:val="000000"/>
-        </w:rPr>
-        <w:t>:</w:t>
+          <w:color w:val="000000"/>
+        </w:rPr>
+        <w:t xml:space="preserve"> </w:t>
       </w:r>
       <w:r>
         <w:rPr>
           <w:rFonts w:ascii="Arial" w:eastAsia="Times New Roman" w:hAnsi="Arial" w:cs="Arial"/>
           <w:color w:val="000000"/>
         </w:rPr>
-        <w:t xml:space="preserve"> </w:t>
-      </w:r>
-      <w:r>
-        <w:rPr>
-          <w:rFonts w:ascii="Arial" w:eastAsia="Times New Roman" w:hAnsi="Arial" w:cs="Arial"/>
-          <w:color w:val="000000"/>
-        </w:rPr>
         <w:t>evaluate projects history to determine what went right and what went wrong so that you can use that knowledge in the future</w:t>
       </w:r>
     </w:p>
     <w:p>
       <w:pPr>
-        <w:rPr>
-          <w:rFonts w:ascii="Arial" w:hAnsi="Arial" w:cs="Arial"/>
-        </w:rPr>
-      </w:pPr>
+        <w:jc w:val="center"/>
+        <w:rPr>
+          <w:rFonts w:ascii="Arial" w:hAnsi="Arial" w:cs="Arial"/>
+        </w:rPr>
+      </w:pPr>
+    </w:p>
+    <w:p>
+      <w:pPr>
+        <w:rPr>
+          <w:rFonts w:ascii="Arial" w:hAnsi="Arial" w:cs="Arial"/>
+          <w:u w:val="single"/>
+        </w:rPr>
+      </w:pPr>
+      <w:r>
+        <w:rPr>
+          <w:rFonts w:ascii="Arial" w:hAnsi="Arial" w:cs="Arial"/>
+          <w:u w:val="single"/>
+        </w:rPr>
+        <w:t xml:space="preserve">Problem </w:t>
+      </w:r>
+      <w:r>
+        <w:rPr>
+          <w:rFonts w:ascii="Arial" w:hAnsi="Arial" w:cs="Arial"/>
+          <w:u w:val="single"/>
+        </w:rPr>
+        <w:t>2.4</w:t>
+      </w:r>
+      <w:r>
+        <w:rPr>
+          <w:rFonts w:ascii="Arial" w:hAnsi="Arial" w:cs="Arial"/>
+          <w:u w:val="single"/>
+        </w:rPr>
+        <w:t xml:space="preserve">, Stephens page </w:t>
+      </w:r>
+      <w:r>
+        <w:rPr>
+          <w:rFonts w:ascii="Arial" w:hAnsi="Arial" w:cs="Arial"/>
+          <w:u w:val="single"/>
+        </w:rPr>
+        <w:t>26</w:t>
+      </w:r>
+    </w:p>
+    <w:p>
+      <w:pPr>
+        <w:rPr>
+          <w:rFonts w:ascii="Arial" w:hAnsi="Arial" w:cs="Arial"/>
+        </w:rPr>
+      </w:pPr>
+      <w:r>
+        <w:rPr>
+          <w:rFonts w:ascii="Arial" w:hAnsi="Arial" w:cs="Arial"/>
+        </w:rPr>
+        <w:t xml:space="preserve">Here is a link to the Google doc with some of our answers for this homework: </w:t>
+      </w:r>
+      <w:hyperlink r:id="rId5" w:history="1">
+        <w:r>
+          <w:rPr>
+            <w:rStyle w:val="Hyperlink"/>
+            <w:rFonts w:ascii="Arial" w:hAnsi="Arial" w:cs="Arial"/>
+          </w:rPr>
+          <w:t>https://docs.google.com/document/d/1akoqikIoFRisS0sKtywwaMKl_ARGkd797ykoXJnnS20/edit?usp=sharing</w:t>
+        </w:r>
+      </w:hyperlink>
+      <w:r>
+        <w:rPr>
+          <w:rFonts w:ascii="Arial" w:hAnsi="Arial" w:cs="Arial"/>
+        </w:rPr>
+        <w:t>.</w:t>
+      </w:r>
+    </w:p>
+    <w:p>
+      <w:pPr>
+        <w:rPr>
+          <w:rFonts w:ascii="Arial" w:hAnsi="Arial" w:cs="Arial"/>
+        </w:rPr>
+      </w:pPr>
+      <w:r>
+        <w:rPr>
+          <w:rFonts w:ascii="Arial" w:hAnsi="Arial" w:cs="Arial"/>
+        </w:rPr>
+        <w:t>You can view the version changes!</w:t>
+      </w:r>
       <w:bookmarkStart w:id="0" w:name="_GoBack"/>
       <w:bookmarkEnd w:id="0"/>
     </w:p>
@@ -494,6 +545,13 @@
       <w:pPr>
         <w:rPr>
           <w:rFonts w:ascii="Arial" w:hAnsi="Arial" w:cs="Arial"/>
+        </w:rPr>
+      </w:pPr>
+    </w:p>
+    <w:p>
+      <w:pPr>
+        <w:rPr>
+          <w:rFonts w:ascii="Arial" w:hAnsi="Arial" w:cs="Arial"/>
           <w:u w:val="single"/>
         </w:rPr>
       </w:pPr>
@@ -582,23 +640,7 @@
           <w:rFonts w:ascii="Arial" w:hAnsi="Arial" w:cs="Arial"/>
           <w:color w:val="000000"/>
         </w:rPr>
-        <w:t xml:space="preserve"> or comments than are </w:t>
-      </w:r>
-      <w:proofErr w:type="gramStart"/>
-      <w:r>
-        <w:rPr>
-          <w:rFonts w:ascii="Arial" w:hAnsi="Arial" w:cs="Arial"/>
-          <w:color w:val="000000"/>
-        </w:rPr>
-        <w:t>absolutely necessary</w:t>
-      </w:r>
-      <w:proofErr w:type="gramEnd"/>
-      <w:r>
-        <w:rPr>
-          <w:rFonts w:ascii="Arial" w:hAnsi="Arial" w:cs="Arial"/>
-          <w:color w:val="000000"/>
-        </w:rPr>
-        <w:t>.</w:t>
+        <w:t xml:space="preserve"> or comments than are absolutely necessary.</w:t>
       </w:r>
     </w:p>
     <w:p>
@@ -924,6 +966,7 @@
           <w:rFonts w:ascii="Arial" w:hAnsi="Arial" w:cs="Arial"/>
           <w:color w:val="000000"/>
         </w:rPr>
+        <w:lastRenderedPageBreak/>
         <w:t xml:space="preserve">The two biggest mistakes you can make while tracking tasks are ignoring </w:t>
       </w:r>
       <w:r>
@@ -981,7 +1024,6 @@
         <w:rPr>
           <w:rFonts w:ascii="Arial" w:hAnsi="Arial" w:cs="Arial"/>
         </w:rPr>
-        <w:lastRenderedPageBreak/>
         <w:t>Five characteristics of good requirements:</w:t>
       </w:r>
     </w:p>
@@ -1526,7 +1568,6 @@
           <w:rFonts w:ascii="Arial" w:hAnsi="Arial" w:cs="Arial"/>
           <w:b/>
         </w:rPr>
-        <w:lastRenderedPageBreak/>
         <w:t>Ads (M):</w:t>
       </w:r>
       <w:r>
@@ -2817,6 +2858,29 @@
       <w:rFonts w:ascii="Times New Roman" w:eastAsia="Times New Roman" w:hAnsi="Times New Roman" w:cs="Times New Roman"/>
     </w:rPr>
   </w:style>
+  <w:style w:type="character" w:styleId="Hyperlink">
+    <w:name w:val="Hyperlink"/>
+    <w:basedOn w:val="DefaultParagraphFont"/>
+    <w:uiPriority w:val="99"/>
+    <w:unhideWhenUsed/>
+    <w:rsid w:val="003345D4"/>
+    <w:rPr>
+      <w:color w:val="0563C1" w:themeColor="hyperlink"/>
+      <w:u w:val="single"/>
+    </w:rPr>
+  </w:style>
+  <w:style w:type="character" w:styleId="UnresolvedMention">
+    <w:name w:val="Unresolved Mention"/>
+    <w:basedOn w:val="DefaultParagraphFont"/>
+    <w:uiPriority w:val="99"/>
+    <w:semiHidden/>
+    <w:unhideWhenUsed/>
+    <w:rsid w:val="003345D4"/>
+    <w:rPr>
+      <w:color w:val="605E5C"/>
+      <w:shd w:val="clear" w:color="auto" w:fill="E1DFDD"/>
+    </w:rPr>
+  </w:style>
 </w:styles>
 </file>
 

</xml_diff>